<commit_message>
finished Encryption Methods yay
</commit_message>
<xml_diff>
--- a/Client_Spezifiaction.docx
+++ b/Client_Spezifiaction.docx
@@ -4,8 +4,18 @@
   <w:body>
     <w:p>
       <w:r>
-        <w:t>Client Spezifiaction</w:t>
-      </w:r>
+        <w:t xml:space="preserve">Client </w:t>
+      </w:r>
+      <w:proofErr w:type="spellStart"/>
+      <w:r>
+        <w:t>Spec</w:t>
+      </w:r>
+      <w:bookmarkStart w:id="0" w:name="_GoBack"/>
+      <w:bookmarkEnd w:id="0"/>
+      <w:r>
+        <w:t>ifiaction</w:t>
+      </w:r>
+      <w:proofErr w:type="spellEnd"/>
     </w:p>
     <w:p>
       <w:pPr>
@@ -28,7 +38,19 @@
         <w:rPr>
           <w:lang w:val="en-US"/>
         </w:rPr>
-        <w:t xml:space="preserve"> (RSA, 1024 Bit)</w:t>
+        <w:t xml:space="preserve"> (RSA, </w:t>
+      </w:r>
+      <w:r>
+        <w:rPr>
+          <w:lang w:val="en-US"/>
+        </w:rPr>
+        <w:t>2048</w:t>
+      </w:r>
+      <w:r>
+        <w:rPr>
+          <w:lang w:val="en-US"/>
+        </w:rPr>
+        <w:t xml:space="preserve"> Bit)</w:t>
       </w:r>
     </w:p>
     <w:p>
@@ -83,7 +105,21 @@
           <w:lang w:val="en-US"/>
         </w:rPr>
         <w:br/>
-        <w:t>“&lt;clientpublickey&gt;</w:t>
+        <w:t>“&lt;</w:t>
+      </w:r>
+      <w:proofErr w:type="spellStart"/>
+      <w:r>
+        <w:rPr>
+          <w:lang w:val="en-US"/>
+        </w:rPr>
+        <w:t>clientpublickey</w:t>
+      </w:r>
+      <w:proofErr w:type="spellEnd"/>
+      <w:r>
+        <w:rPr>
+          <w:lang w:val="en-US"/>
+        </w:rPr>
+        <w:t>&gt;</w:t>
       </w:r>
       <w:r>
         <w:rPr>
@@ -96,7 +132,21 @@
         <w:rPr>
           <w:lang w:val="en-US"/>
         </w:rPr>
-        <w:t>KEY]&lt;/clientpublickey&gt;”</w:t>
+        <w:t>KEY]&lt;/</w:t>
+      </w:r>
+      <w:proofErr w:type="spellStart"/>
+      <w:r>
+        <w:rPr>
+          <w:lang w:val="en-US"/>
+        </w:rPr>
+        <w:t>clientpublickey</w:t>
+      </w:r>
+      <w:proofErr w:type="spellEnd"/>
+      <w:r>
+        <w:rPr>
+          <w:lang w:val="en-US"/>
+        </w:rPr>
+        <w:t>&gt;”</w:t>
       </w:r>
       <w:r>
         <w:rPr>
@@ -132,17 +182,45 @@
         <w:rPr>
           <w:lang w:val="en-US"/>
         </w:rPr>
-        <w:t>4.1 Send it by first sending the length of the byteArray of this String as a Int</w:t>
-      </w:r>
+        <w:t xml:space="preserve">4.1 Send it by first sending the length of the </w:t>
+      </w:r>
+      <w:proofErr w:type="spellStart"/>
+      <w:r>
+        <w:rPr>
+          <w:lang w:val="en-US"/>
+        </w:rPr>
+        <w:t>byteArray</w:t>
+      </w:r>
+      <w:proofErr w:type="spellEnd"/>
+      <w:r>
+        <w:rPr>
+          <w:lang w:val="en-US"/>
+        </w:rPr>
+        <w:t xml:space="preserve"> of this String as a </w:t>
+      </w:r>
+      <w:proofErr w:type="spellStart"/>
+      <w:r>
+        <w:rPr>
+          <w:lang w:val="en-US"/>
+        </w:rPr>
+        <w:t>Int</w:t>
+      </w:r>
+      <w:proofErr w:type="spellEnd"/>
       <w:r>
         <w:rPr>
           <w:lang w:val="en-US"/>
         </w:rPr>
         <w:br/>
-        <w:t>4.2 Send the String as a byteArray</w:t>
-      </w:r>
-      <w:bookmarkStart w:id="0" w:name="_GoBack"/>
-      <w:bookmarkEnd w:id="0"/>
+        <w:t xml:space="preserve">4.2 Send the String as a </w:t>
+      </w:r>
+      <w:proofErr w:type="spellStart"/>
+      <w:r>
+        <w:rPr>
+          <w:lang w:val="en-US"/>
+        </w:rPr>
+        <w:t>byteArray</w:t>
+      </w:r>
+      <w:proofErr w:type="spellEnd"/>
       <w:r>
         <w:rPr>
           <w:lang w:val="en-US"/>

</xml_diff>

<commit_message>
some small Testing changes
</commit_message>
<xml_diff>
--- a/Client_Spezifiaction.docx
+++ b/Client_Spezifiaction.docx
@@ -3,6 +3,9 @@
 <w:document xmlns:wpc="http://schemas.microsoft.com/office/word/2010/wordprocessingCanvas" xmlns:mc="http://schemas.openxmlformats.org/markup-compatibility/2006" xmlns:o="urn:schemas-microsoft-com:office:office" xmlns:r="http://schemas.openxmlformats.org/officeDocument/2006/relationships" xmlns:m="http://schemas.openxmlformats.org/officeDocument/2006/math" xmlns:v="urn:schemas-microsoft-com:vml" xmlns:wp14="http://schemas.microsoft.com/office/word/2010/wordprocessingDrawing" xmlns:wp="http://schemas.openxmlformats.org/drawingml/2006/wordprocessingDrawing" xmlns:w10="urn:schemas-microsoft-com:office:word" xmlns:w="http://schemas.openxmlformats.org/wordprocessingml/2006/main" xmlns:w14="http://schemas.microsoft.com/office/word/2010/wordml" xmlns:w15="http://schemas.microsoft.com/office/word/2012/wordml" xmlns:wpg="http://schemas.microsoft.com/office/word/2010/wordprocessingGroup" xmlns:wpi="http://schemas.microsoft.com/office/word/2010/wordprocessingInk" xmlns:wne="http://schemas.microsoft.com/office/word/2006/wordml" xmlns:wps="http://schemas.microsoft.com/office/word/2010/wordprocessingShape" mc:Ignorable="w14 w15 wp14">
   <w:body>
     <w:p>
+      <w:pPr>
+        <w:pStyle w:val="Titel"/>
+      </w:pPr>
       <w:r>
         <w:t xml:space="preserve">Client </w:t>
       </w:r>
@@ -10,10 +13,14 @@
       <w:r>
         <w:t>Spec</w:t>
       </w:r>
-      <w:bookmarkStart w:id="0" w:name="_GoBack"/>
-      <w:bookmarkEnd w:id="0"/>
-      <w:r>
-        <w:t>ifiaction</w:t>
+      <w:r>
+        <w:t>ifi</w:t>
+      </w:r>
+      <w:r>
+        <w:t>ca</w:t>
+      </w:r>
+      <w:r>
+        <w:t>tion</w:t>
       </w:r>
       <w:proofErr w:type="spellEnd"/>
     </w:p>
@@ -164,7 +171,39 @@
         <w:rPr>
           <w:lang w:val="en-US"/>
         </w:rPr>
-        <w:t>the Server Public Key (coming soon)</w:t>
+        <w:t>the Server Public Key (</w:t>
+      </w:r>
+    </w:p>
+    <w:p>
+      <w:pPr>
+        <w:pStyle w:val="Listenabsatz"/>
+        <w:rPr>
+          <w:i/>
+          <w:lang w:val="en-US"/>
+        </w:rPr>
+      </w:pPr>
+      <w:r>
+        <w:rPr>
+          <w:i/>
+          <w:lang w:val="en-US"/>
+        </w:rPr>
+        <w:t>MIIBIjANBgkqhkiG9w0BAQEFAAOCAQ8AMIIBCgKCAQEAxy9l8VAKfxIGN+syNncLSj+z+4TV/RDccfnoKrJEtIXcm0bUkU3Ajt9VlAHMzpyWYA5VT4Onsl5Pbe5UV6enFwPqCQUQVIJUzx8gBsnd3twzw6KbhMbbcXKstXVuXvd3h6VzH4ChA6aI2g7qwv7CoSgUw6149ReTXzzKt4eD8U0y/8Wbn9ns2RobakGNYKbHV3GB/jJB0C5uL/Vj5iMirnqh2mUThpHNZn+JG2CqHhtDrJeISDAZN8bBCYV/JEPgo7EzRajZ6hKUHSe1PbSRy6f9W/O7tyiTcgB/nq9BxxkZznc9WIltwCyClnesonP6OHlIrl0JZqRnAyEn0CeIcQIDAQAB</w:t>
+      </w:r>
+      <w:bookmarkStart w:id="0" w:name="_GoBack"/>
+      <w:bookmarkEnd w:id="0"/>
+    </w:p>
+    <w:p>
+      <w:pPr>
+        <w:pStyle w:val="Listenabsatz"/>
+        <w:rPr>
+          <w:lang w:val="en-US"/>
+        </w:rPr>
+      </w:pPr>
+      <w:r>
+        <w:rPr>
+          <w:lang w:val="en-US"/>
+        </w:rPr>
+        <w:t>)</w:t>
       </w:r>
     </w:p>
     <w:p>
@@ -770,6 +809,41 @@
       <w:contextualSpacing/>
     </w:pPr>
   </w:style>
+  <w:style w:type="paragraph" w:styleId="Titel">
+    <w:name w:val="Title"/>
+    <w:basedOn w:val="Standard"/>
+    <w:next w:val="Standard"/>
+    <w:link w:val="TitelZchn"/>
+    <w:uiPriority w:val="10"/>
+    <w:qFormat/>
+    <w:rsid w:val="00A84FEF"/>
+    <w:pPr>
+      <w:spacing w:after="0" w:line="240" w:lineRule="auto"/>
+      <w:contextualSpacing/>
+    </w:pPr>
+    <w:rPr>
+      <w:rFonts w:asciiTheme="majorHAnsi" w:eastAsiaTheme="majorEastAsia" w:hAnsiTheme="majorHAnsi" w:cstheme="majorBidi"/>
+      <w:spacing w:val="-10"/>
+      <w:kern w:val="28"/>
+      <w:sz w:val="56"/>
+      <w:szCs w:val="56"/>
+    </w:rPr>
+  </w:style>
+  <w:style w:type="character" w:customStyle="1" w:styleId="TitelZchn">
+    <w:name w:val="Titel Zchn"/>
+    <w:basedOn w:val="Absatz-Standardschriftart"/>
+    <w:link w:val="Titel"/>
+    <w:uiPriority w:val="10"/>
+    <w:rsid w:val="00A84FEF"/>
+    <w:rPr>
+      <w:rFonts w:asciiTheme="majorHAnsi" w:eastAsiaTheme="majorEastAsia" w:hAnsiTheme="majorHAnsi" w:cstheme="majorBidi"/>
+      <w:spacing w:val="-10"/>
+      <w:kern w:val="28"/>
+      <w:sz w:val="56"/>
+      <w:szCs w:val="56"/>
+      <w:lang w:val="de-DE"/>
+    </w:rPr>
+  </w:style>
 </w:styles>
 </file>
 

</xml_diff>